<commit_message>
started report 3 part 1 -bp
</commit_message>
<xml_diff>
--- a/projects/Demo1/Contributions.docx
+++ b/projects/Demo1/Contributions.docx
@@ -59,7 +59,10 @@
     <w:p/>
     <w:p/>
     <w:p/>
-    <w:p/>
+    <w:p>
+      <w:bookmarkStart w:id="0" w:name="_GoBack"/>
+      <w:bookmarkEnd w:id="0"/>
+    </w:p>
     <w:p/>
     <w:p/>
     <w:p/>
@@ -126,7 +129,7 @@
         <w:tab/>
       </w:r>
       <w:r>
-        <w:t>…</w:t>
+        <w:t>Unresponsive</w:t>
       </w:r>
     </w:p>
     <w:p>
@@ -153,8 +156,6 @@
       <w:r>
         <w:t xml:space="preserve"> video</w:t>
       </w:r>
-      <w:bookmarkStart w:id="0" w:name="_GoBack"/>
-      <w:bookmarkEnd w:id="0"/>
       <w:r>
         <w:t xml:space="preserve">, </w:t>
       </w:r>
@@ -282,10 +283,7 @@
               <w:cnfStyle w:val="000000100000" w:firstRow="0" w:lastRow="0" w:firstColumn="0" w:lastColumn="0" w:oddVBand="0" w:evenVBand="0" w:oddHBand="1" w:evenHBand="0" w:firstRowFirstColumn="0" w:firstRowLastColumn="0" w:lastRowFirstColumn="0" w:lastRowLastColumn="0"/>
             </w:pPr>
             <w:r>
-              <w:t>90</w:t>
-            </w:r>
-            <w:r>
-              <w:t>%</w:t>
+              <w:t>90%</w:t>
             </w:r>
           </w:p>
         </w:tc>
@@ -321,10 +319,7 @@
               <w:cnfStyle w:val="000000000000" w:firstRow="0" w:lastRow="0" w:firstColumn="0" w:lastColumn="0" w:oddVBand="0" w:evenVBand="0" w:oddHBand="0" w:evenHBand="0" w:firstRowFirstColumn="0" w:firstRowLastColumn="0" w:lastRowFirstColumn="0" w:lastRowLastColumn="0"/>
             </w:pPr>
             <w:r>
-              <w:t>80</w:t>
-            </w:r>
-            <w:r>
-              <w:t>%</w:t>
+              <w:t>80%</w:t>
             </w:r>
           </w:p>
         </w:tc>
@@ -347,10 +342,7 @@
               <w:cnfStyle w:val="000000000000" w:firstRow="0" w:lastRow="0" w:firstColumn="0" w:lastColumn="0" w:oddVBand="0" w:evenVBand="0" w:oddHBand="0" w:evenHBand="0" w:firstRowFirstColumn="0" w:firstRowLastColumn="0" w:lastRowFirstColumn="0" w:lastRowLastColumn="0"/>
             </w:pPr>
             <w:r>
-              <w:t>20</w:t>
-            </w:r>
-            <w:r>
-              <w:t>%</w:t>
+              <w:t>20%</w:t>
             </w:r>
           </w:p>
         </w:tc>
@@ -379,10 +371,7 @@
               <w:cnfStyle w:val="000000100000" w:firstRow="0" w:lastRow="0" w:firstColumn="0" w:lastColumn="0" w:oddVBand="0" w:evenVBand="0" w:oddHBand="1" w:evenHBand="0" w:firstRowFirstColumn="0" w:firstRowLastColumn="0" w:lastRowFirstColumn="0" w:lastRowLastColumn="0"/>
             </w:pPr>
             <w:r>
-              <w:t>95</w:t>
-            </w:r>
-            <w:r>
-              <w:t>%</w:t>
+              <w:t>95%</w:t>
             </w:r>
           </w:p>
         </w:tc>
@@ -405,10 +394,7 @@
               <w:cnfStyle w:val="000000100000" w:firstRow="0" w:lastRow="0" w:firstColumn="0" w:lastColumn="0" w:oddVBand="0" w:evenVBand="0" w:oddHBand="1" w:evenHBand="0" w:firstRowFirstColumn="0" w:firstRowLastColumn="0" w:lastRowFirstColumn="0" w:lastRowLastColumn="0"/>
             </w:pPr>
             <w:r>
-              <w:t>5</w:t>
-            </w:r>
-            <w:r>
-              <w:t>%</w:t>
+              <w:t>5%</w:t>
             </w:r>
           </w:p>
         </w:tc>
@@ -434,10 +420,7 @@
               <w:cnfStyle w:val="000000000000" w:firstRow="0" w:lastRow="0" w:firstColumn="0" w:lastColumn="0" w:oddVBand="0" w:evenVBand="0" w:oddHBand="0" w:evenHBand="0" w:firstRowFirstColumn="0" w:firstRowLastColumn="0" w:lastRowFirstColumn="0" w:lastRowLastColumn="0"/>
             </w:pPr>
             <w:r>
-              <w:t>100</w:t>
-            </w:r>
-            <w:r>
-              <w:t>%</w:t>
+              <w:t>100%</w:t>
             </w:r>
           </w:p>
         </w:tc>

</xml_diff>